<commit_message>
added outliers to appendix
</commit_message>
<xml_diff>
--- a/F21AA_FINAL/Documentation/F21AT_CW1_report_draft.docx
+++ b/F21AA_FINAL/Documentation/F21AT_CW1_report_draft.docx
@@ -1965,16 +1965,38 @@
         <w:rPr>
           <w:rFonts w:ascii="Segoe UI Light" w:hAnsi="Segoe UI Light" w:cs="Segoe UI Light"/>
         </w:rPr>
-        <w:t xml:space="preserve"> some of the techniques we have learned during the course to come out with </w:t>
-      </w:r>
-      <w:proofErr w:type="spellStart"/>
-      <w:r>
-        <w:rPr>
-          <w:rFonts w:ascii="Segoe UI Light" w:hAnsi="Segoe UI Light" w:cs="Segoe UI Light"/>
-        </w:rPr>
-        <w:t>a</w:t>
-      </w:r>
-      <w:proofErr w:type="spellEnd"/>
+        <w:t xml:space="preserve"> some of the techniques we have learned during the course to come out with a </w:t>
+      </w:r>
+      <w:r>
+        <w:rPr>
+          <w:rFonts w:ascii="Segoe UI Light" w:hAnsi="Segoe UI Light" w:cs="Segoe UI Light"/>
+        </w:rPr>
+        <w:t>appropriate</w:t>
+      </w:r>
+      <w:r>
+        <w:rPr>
+          <w:rFonts w:ascii="Segoe UI Light" w:hAnsi="Segoe UI Light" w:cs="Segoe UI Light"/>
+        </w:rPr>
+        <w:t xml:space="preserve"> model ,</w:t>
+      </w:r>
+      <w:r>
+        <w:rPr>
+          <w:rFonts w:ascii="Segoe UI Light" w:hAnsi="Segoe UI Light" w:cs="Segoe UI Light"/>
+        </w:rPr>
+        <w:t xml:space="preserve"> from estimators selections, Pipelines generation…etc, W</w:t>
+      </w:r>
+      <w:r>
+        <w:rPr>
+          <w:rFonts w:ascii="Segoe UI Light" w:hAnsi="Segoe UI Light" w:cs="Segoe UI Light"/>
+        </w:rPr>
+        <w:t>e tested that on the validation data</w:t>
+      </w:r>
+      <w:r>
+        <w:rPr>
+          <w:rFonts w:ascii="Segoe UI Light" w:hAnsi="Segoe UI Light" w:cs="Segoe UI Light"/>
+        </w:rPr>
+        <w:t xml:space="preserve"> set</w:t>
+      </w:r>
       <w:r>
         <w:rPr>
           <w:rFonts w:ascii="Segoe UI Light" w:hAnsi="Segoe UI Light" w:cs="Segoe UI Light"/>
@@ -1985,42 +2007,6 @@
         <w:rPr>
           <w:rFonts w:ascii="Segoe UI Light" w:hAnsi="Segoe UI Light" w:cs="Segoe UI Light"/>
         </w:rPr>
-        <w:t>appropriate</w:t>
-      </w:r>
-      <w:r>
-        <w:rPr>
-          <w:rFonts w:ascii="Segoe UI Light" w:hAnsi="Segoe UI Light" w:cs="Segoe UI Light"/>
-        </w:rPr>
-        <w:t xml:space="preserve"> model ,</w:t>
-      </w:r>
-      <w:r>
-        <w:rPr>
-          <w:rFonts w:ascii="Segoe UI Light" w:hAnsi="Segoe UI Light" w:cs="Segoe UI Light"/>
-        </w:rPr>
-        <w:t xml:space="preserve"> from estimators selections, Pipelines generation…etc, W</w:t>
-      </w:r>
-      <w:r>
-        <w:rPr>
-          <w:rFonts w:ascii="Segoe UI Light" w:hAnsi="Segoe UI Light" w:cs="Segoe UI Light"/>
-        </w:rPr>
-        <w:t>e tested that on the validation data</w:t>
-      </w:r>
-      <w:r>
-        <w:rPr>
-          <w:rFonts w:ascii="Segoe UI Light" w:hAnsi="Segoe UI Light" w:cs="Segoe UI Light"/>
-        </w:rPr>
-        <w:t xml:space="preserve"> set</w:t>
-      </w:r>
-      <w:r>
-        <w:rPr>
-          <w:rFonts w:ascii="Segoe UI Light" w:hAnsi="Segoe UI Light" w:cs="Segoe UI Light"/>
-        </w:rPr>
-        <w:t xml:space="preserve"> </w:t>
-      </w:r>
-      <w:r>
-        <w:rPr>
-          <w:rFonts w:ascii="Segoe UI Light" w:hAnsi="Segoe UI Light" w:cs="Segoe UI Light"/>
-        </w:rPr>
         <w:t xml:space="preserve">as a true measure of our model effectiveness </w:t>
       </w:r>
     </w:p>
@@ -2035,21 +2021,7 @@
           <w:rFonts w:ascii="Segoe UI Light" w:hAnsi="Segoe UI Light" w:cs="Segoe UI Light"/>
         </w:rPr>
         <w:lastRenderedPageBreak/>
-        <w:t xml:space="preserve">We finished this by applying Topic </w:t>
-      </w:r>
-      <w:proofErr w:type="spellStart"/>
-      <w:r>
-        <w:rPr>
-          <w:rFonts w:ascii="Segoe UI Light" w:hAnsi="Segoe UI Light" w:cs="Segoe UI Light"/>
-        </w:rPr>
-        <w:t>Modeling</w:t>
-      </w:r>
-      <w:proofErr w:type="spellEnd"/>
-      <w:r>
-        <w:rPr>
-          <w:rFonts w:ascii="Segoe UI Light" w:hAnsi="Segoe UI Light" w:cs="Segoe UI Light"/>
-        </w:rPr>
-        <w:t xml:space="preserve"> to the data and generating </w:t>
+        <w:t xml:space="preserve">We finished this by applying Topic Modeling to the data and generating </w:t>
       </w:r>
       <w:r>
         <w:rPr>
@@ -2251,7 +2223,6 @@
           <w:szCs w:val="21"/>
         </w:rPr>
       </w:pPr>
-      <w:proofErr w:type="spellStart"/>
       <w:r>
         <w:rPr>
           <w:rFonts w:ascii="Courier New" w:eastAsia="Times New Roman" w:hAnsi="Courier New" w:cs="Courier New"/>
@@ -2259,17 +2230,7 @@
           <w:sz w:val="21"/>
           <w:szCs w:val="21"/>
         </w:rPr>
-        <w:t>ProductId</w:t>
-      </w:r>
-      <w:proofErr w:type="spellEnd"/>
-      <w:r>
-        <w:rPr>
-          <w:rFonts w:ascii="Courier New" w:eastAsia="Times New Roman" w:hAnsi="Courier New" w:cs="Courier New"/>
-          <w:color w:val="000000"/>
-          <w:sz w:val="21"/>
-          <w:szCs w:val="21"/>
-        </w:rPr>
-        <w:t xml:space="preserve">                 426340 non-null object</w:t>
+        <w:t>ProductId                 426340 non-null object</w:t>
       </w:r>
     </w:p>
     <w:p>
@@ -2303,7 +2264,6 @@
           <w:szCs w:val="21"/>
         </w:rPr>
       </w:pPr>
-      <w:proofErr w:type="spellStart"/>
       <w:r>
         <w:rPr>
           <w:rFonts w:ascii="Courier New" w:eastAsia="Times New Roman" w:hAnsi="Courier New" w:cs="Courier New"/>
@@ -2311,17 +2271,7 @@
           <w:sz w:val="21"/>
           <w:szCs w:val="21"/>
         </w:rPr>
-        <w:t>UserId</w:t>
-      </w:r>
-      <w:proofErr w:type="spellEnd"/>
-      <w:r>
-        <w:rPr>
-          <w:rFonts w:ascii="Courier New" w:eastAsia="Times New Roman" w:hAnsi="Courier New" w:cs="Courier New"/>
-          <w:color w:val="000000"/>
-          <w:sz w:val="21"/>
-          <w:szCs w:val="21"/>
-        </w:rPr>
-        <w:t xml:space="preserve">                    426340 non-null object</w:t>
+        <w:t>UserId                    426340 non-null object</w:t>
       </w:r>
     </w:p>
     <w:p>
@@ -2355,7 +2305,6 @@
           <w:szCs w:val="21"/>
         </w:rPr>
       </w:pPr>
-      <w:proofErr w:type="spellStart"/>
       <w:r>
         <w:rPr>
           <w:rFonts w:ascii="Courier New" w:eastAsia="Times New Roman" w:hAnsi="Courier New" w:cs="Courier New"/>
@@ -2363,17 +2312,7 @@
           <w:sz w:val="21"/>
           <w:szCs w:val="21"/>
         </w:rPr>
-        <w:t>ProfileName</w:t>
-      </w:r>
-      <w:proofErr w:type="spellEnd"/>
-      <w:r>
-        <w:rPr>
-          <w:rFonts w:ascii="Courier New" w:eastAsia="Times New Roman" w:hAnsi="Courier New" w:cs="Courier New"/>
-          <w:color w:val="000000"/>
-          <w:sz w:val="21"/>
-          <w:szCs w:val="21"/>
-        </w:rPr>
-        <w:t xml:space="preserve">               426326 non-null object</w:t>
+        <w:t>ProfileName               426326 non-null object</w:t>
       </w:r>
     </w:p>
     <w:p>
@@ -2407,7 +2346,6 @@
           <w:szCs w:val="21"/>
         </w:rPr>
       </w:pPr>
-      <w:proofErr w:type="spellStart"/>
       <w:r>
         <w:rPr>
           <w:rFonts w:ascii="Courier New" w:eastAsia="Times New Roman" w:hAnsi="Courier New" w:cs="Courier New"/>
@@ -2415,17 +2353,7 @@
           <w:sz w:val="21"/>
           <w:szCs w:val="21"/>
         </w:rPr>
-        <w:t>HelpfulnessNumerator</w:t>
-      </w:r>
-      <w:proofErr w:type="spellEnd"/>
-      <w:r>
-        <w:rPr>
-          <w:rFonts w:ascii="Courier New" w:eastAsia="Times New Roman" w:hAnsi="Courier New" w:cs="Courier New"/>
-          <w:color w:val="000000"/>
-          <w:sz w:val="21"/>
-          <w:szCs w:val="21"/>
-        </w:rPr>
-        <w:t xml:space="preserve">      426340 non-null int64</w:t>
+        <w:t>HelpfulnessNumerator      426340 non-null int64</w:t>
       </w:r>
     </w:p>
     <w:p>
@@ -2459,7 +2387,6 @@
           <w:szCs w:val="21"/>
         </w:rPr>
       </w:pPr>
-      <w:proofErr w:type="spellStart"/>
       <w:r>
         <w:rPr>
           <w:rFonts w:ascii="Courier New" w:eastAsia="Times New Roman" w:hAnsi="Courier New" w:cs="Courier New"/>
@@ -2467,17 +2394,7 @@
           <w:sz w:val="21"/>
           <w:szCs w:val="21"/>
         </w:rPr>
-        <w:t>HelpfulnessDenominator</w:t>
-      </w:r>
-      <w:proofErr w:type="spellEnd"/>
-      <w:r>
-        <w:rPr>
-          <w:rFonts w:ascii="Courier New" w:eastAsia="Times New Roman" w:hAnsi="Courier New" w:cs="Courier New"/>
-          <w:color w:val="000000"/>
-          <w:sz w:val="21"/>
-          <w:szCs w:val="21"/>
-        </w:rPr>
-        <w:t xml:space="preserve">    426340 non-null int64</w:t>
+        <w:t>HelpfulnessDenominator    426340 non-null int64</w:t>
       </w:r>
     </w:p>
     <w:p>
@@ -2707,21 +2624,7 @@
         <w:rPr>
           <w:shd w:val="clear" w:color="auto" w:fill="FFFF00"/>
         </w:rPr>
-        <w:t>appendix-</w:t>
-      </w:r>
-      <w:proofErr w:type="spellStart"/>
-      <w:r>
-        <w:rPr>
-          <w:shd w:val="clear" w:color="auto" w:fill="FFFF00"/>
-        </w:rPr>
-        <w:t>hist</w:t>
-      </w:r>
-      <w:proofErr w:type="spellEnd"/>
-      <w:r>
-        <w:rPr>
-          <w:shd w:val="clear" w:color="auto" w:fill="FFFF00"/>
-        </w:rPr>
-        <w:t xml:space="preserve"> per column] </w:t>
+        <w:t xml:space="preserve">appendix-hist per column] </w:t>
       </w:r>
       <w:r>
         <w:t xml:space="preserve">As seen from the above plot. </w:t>
@@ -3463,53 +3366,65 @@
         </w:rPr>
         <w:t xml:space="preserve"> and </w:t>
       </w:r>
-      <w:proofErr w:type="spellStart"/>
       <w:r>
         <w:rPr>
           <w:b/>
           <w:bCs/>
           <w:lang w:val="en-US"/>
         </w:rPr>
-        <w:t>Worldnet</w:t>
-      </w:r>
-      <w:proofErr w:type="spellEnd"/>
-      <w:r>
+        <w:t>Worldnet Lemmatizer</w:t>
+      </w:r>
+      <w:r>
+        <w:rPr>
+          <w:lang w:val="en-US"/>
+        </w:rPr>
+        <w:t xml:space="preserve"> from </w:t>
+      </w:r>
+      <w:r>
+        <w:rPr>
+          <w:i/>
+          <w:iCs/>
+          <w:lang w:val="en-US"/>
+        </w:rPr>
+        <w:t>NLTK</w:t>
+      </w:r>
+      <w:r>
+        <w:rPr>
+          <w:lang w:val="en-US"/>
+        </w:rPr>
+        <w:t xml:space="preserve"> library.</w:t>
+      </w:r>
+    </w:p>
+    <w:p>
+      <w:pPr>
+        <w:spacing w:line="360" w:lineRule="auto"/>
+        <w:rPr>
+          <w:lang w:val="en-US"/>
+        </w:rPr>
+      </w:pPr>
+      <w:r>
+        <w:rPr>
+          <w:lang w:val="en-US"/>
+        </w:rPr>
+        <w:t xml:space="preserve">Below you can find examples of corpus document after applying our processing and normalization functions  </w:t>
+      </w:r>
+    </w:p>
+    <w:p>
+      <w:pPr>
+        <w:spacing w:line="360" w:lineRule="auto"/>
         <w:rPr>
           <w:b/>
           <w:bCs/>
           <w:lang w:val="en-US"/>
         </w:rPr>
-        <w:t xml:space="preserve"> </w:t>
-      </w:r>
-      <w:proofErr w:type="spellStart"/>
+      </w:pPr>
       <w:r>
         <w:rPr>
           <w:b/>
           <w:bCs/>
           <w:lang w:val="en-US"/>
         </w:rPr>
-        <w:t>Lemmatizer</w:t>
-      </w:r>
-      <w:proofErr w:type="spellEnd"/>
-      <w:r>
-        <w:rPr>
-          <w:lang w:val="en-US"/>
-        </w:rPr>
-        <w:t xml:space="preserve"> from </w:t>
-      </w:r>
-      <w:r>
-        <w:rPr>
-          <w:i/>
-          <w:iCs/>
-          <w:lang w:val="en-US"/>
-        </w:rPr>
-        <w:t>NLTK</w:t>
-      </w:r>
-      <w:r>
-        <w:rPr>
-          <w:lang w:val="en-US"/>
-        </w:rPr>
-        <w:t xml:space="preserve"> library.</w:t>
+        <w:t>#1 Original Corpus Document</w:t>
       </w:r>
     </w:p>
     <w:p>
@@ -3523,7 +3438,8 @@
         <w:rPr>
           <w:lang w:val="en-US"/>
         </w:rPr>
-        <w:t xml:space="preserve">Below you can find examples of corpus document after applying our processing and normalization functions  </w:t>
+        <w:lastRenderedPageBreak/>
+        <w:t>'BEST CHIPS and GLUTEN FREE! These chips are so good they are addictive!  Extremely fresh and crispy.  Even potato chips can contain gluten, so when I noticed Gluten Free marked on the bag, I had to give them a try.  Now these are the only potato chips I will purchase--Thanks for making a GF product that rocks!!'</w:t>
       </w:r>
     </w:p>
     <w:p>
@@ -3541,7 +3457,7 @@
           <w:bCs/>
           <w:lang w:val="en-US"/>
         </w:rPr>
-        <w:t>#1 Original Corpus Document</w:t>
+        <w:t>#2 After applying tokenizer (HtmlTags and punctuation removal)</w:t>
       </w:r>
     </w:p>
     <w:p>
@@ -3555,8 +3471,7 @@
         <w:rPr>
           <w:lang w:val="en-US"/>
         </w:rPr>
-        <w:lastRenderedPageBreak/>
-        <w:t>'BEST CHIPS and GLUTEN FREE! These chips are so good they are addictive!  Extremely fresh and crispy.  Even potato chips can contain gluten, so when I noticed Gluten Free marked on the bag, I had to give them a try.  Now these are the only potato chips I will purchase--Thanks for making a GF product that rocks!!'</w:t>
+        <w:t>'BEST CHIPS and GLUTEN FREE These chips are so good they are addictive  Extremely fresh and crispy  Even potato chips can contain gluten so when I noticed Gluten Free marked on the bag I had to give them a try  Now these are the only potato chips I will purchase Thanks for making a GF product that rocks'</w:t>
       </w:r>
     </w:p>
     <w:p>
@@ -3574,25 +3489,7 @@
           <w:bCs/>
           <w:lang w:val="en-US"/>
         </w:rPr>
-        <w:t>#2 After applying tokenizer (</w:t>
-      </w:r>
-      <w:proofErr w:type="spellStart"/>
-      <w:r>
-        <w:rPr>
-          <w:b/>
-          <w:bCs/>
-          <w:lang w:val="en-US"/>
-        </w:rPr>
-        <w:t>HtmlTags</w:t>
-      </w:r>
-      <w:proofErr w:type="spellEnd"/>
-      <w:r>
-        <w:rPr>
-          <w:b/>
-          <w:bCs/>
-          <w:lang w:val="en-US"/>
-        </w:rPr>
-        <w:t xml:space="preserve"> and punctuation removal)</w:t>
+        <w:t>#3 Applying Stemming</w:t>
       </w:r>
     </w:p>
     <w:p>
@@ -3606,109 +3503,7 @@
         <w:rPr>
           <w:lang w:val="en-US"/>
         </w:rPr>
-        <w:t>'BEST CHIPS and GLUTEN FREE These chips are so good they are addictive  Extremely fresh and crispy  Even potato chips can contain gluten so when I noticed Gluten Free marked on the bag I had to give them a try  Now these are the only potato chips I will purchase Thanks for making a GF product that rocks'</w:t>
-      </w:r>
-    </w:p>
-    <w:p>
-      <w:pPr>
-        <w:spacing w:line="360" w:lineRule="auto"/>
-        <w:rPr>
-          <w:b/>
-          <w:bCs/>
-          <w:lang w:val="en-US"/>
-        </w:rPr>
-      </w:pPr>
-      <w:r>
-        <w:rPr>
-          <w:b/>
-          <w:bCs/>
-          <w:lang w:val="en-US"/>
-        </w:rPr>
-        <w:t>#3 Applying Stemming</w:t>
-      </w:r>
-    </w:p>
-    <w:p>
-      <w:pPr>
-        <w:spacing w:line="360" w:lineRule="auto"/>
-        <w:rPr>
-          <w:lang w:val="en-US"/>
-        </w:rPr>
-      </w:pPr>
-      <w:r>
-        <w:rPr>
-          <w:lang w:val="en-US"/>
-        </w:rPr>
-        <w:t xml:space="preserve">'best chip and gluten free these chip are so good they are addict </w:t>
-      </w:r>
-      <w:proofErr w:type="spellStart"/>
-      <w:r>
-        <w:rPr>
-          <w:lang w:val="en-US"/>
-        </w:rPr>
-        <w:t>extrem</w:t>
-      </w:r>
-      <w:proofErr w:type="spellEnd"/>
-      <w:r>
-        <w:rPr>
-          <w:lang w:val="en-US"/>
-        </w:rPr>
-        <w:t xml:space="preserve"> fresh and </w:t>
-      </w:r>
-      <w:proofErr w:type="spellStart"/>
-      <w:r>
-        <w:rPr>
-          <w:lang w:val="en-US"/>
-        </w:rPr>
-        <w:t>crispi</w:t>
-      </w:r>
-      <w:proofErr w:type="spellEnd"/>
-      <w:r>
-        <w:rPr>
-          <w:lang w:val="en-US"/>
-        </w:rPr>
-        <w:t xml:space="preserve"> even potato chip can contain gluten so when I </w:t>
-      </w:r>
-      <w:proofErr w:type="spellStart"/>
-      <w:r>
-        <w:rPr>
-          <w:lang w:val="en-US"/>
-        </w:rPr>
-        <w:t>notic</w:t>
-      </w:r>
-      <w:proofErr w:type="spellEnd"/>
-      <w:r>
-        <w:rPr>
-          <w:lang w:val="en-US"/>
-        </w:rPr>
-        <w:t xml:space="preserve"> gluten free mark on the bag I had to give them a tri now these are the </w:t>
-      </w:r>
-      <w:proofErr w:type="spellStart"/>
-      <w:r>
-        <w:rPr>
-          <w:lang w:val="en-US"/>
-        </w:rPr>
-        <w:t>onli</w:t>
-      </w:r>
-      <w:proofErr w:type="spellEnd"/>
-      <w:r>
-        <w:rPr>
-          <w:lang w:val="en-US"/>
-        </w:rPr>
-        <w:t xml:space="preserve"> potato chip I will </w:t>
-      </w:r>
-      <w:proofErr w:type="spellStart"/>
-      <w:r>
-        <w:rPr>
-          <w:lang w:val="en-US"/>
-        </w:rPr>
-        <w:t>purchasethank</w:t>
-      </w:r>
-      <w:proofErr w:type="spellEnd"/>
-      <w:r>
-        <w:rPr>
-          <w:lang w:val="en-US"/>
-        </w:rPr>
-        <w:t xml:space="preserve"> for make a GF product that rock'</w:t>
+        <w:t>'best chip and gluten free these chip are so good they are addict extrem fresh and crispi even potato chip can contain gluten so when I notic gluten free mark on the bag I had to give them a tri now these are the onli potato chip I will purchasethank for make a GF product that rock'</w:t>
       </w:r>
     </w:p>
     <w:p>
@@ -3960,21 +3755,7 @@
                 <w:lang w:val="en-US"/>
               </w:rPr>
               <w:lastRenderedPageBreak/>
-              <w:t xml:space="preserve">stemming was </w:t>
-            </w:r>
-            <w:proofErr w:type="spellStart"/>
-            <w:r>
-              <w:rPr>
-                <w:lang w:val="en-US"/>
-              </w:rPr>
-              <w:t>was</w:t>
-            </w:r>
-            <w:proofErr w:type="spellEnd"/>
-            <w:r>
-              <w:rPr>
-                <w:lang w:val="en-US"/>
-              </w:rPr>
-              <w:t xml:space="preserve"> shorter </w:t>
+              <w:t xml:space="preserve">stemming was was shorter </w:t>
             </w:r>
           </w:p>
         </w:tc>
@@ -4030,14 +3811,12 @@
                 <w:lang w:val="en-US"/>
               </w:rPr>
             </w:pPr>
-            <w:proofErr w:type="spellStart"/>
             <w:r>
               <w:rPr>
                 <w:lang w:val="en-US"/>
               </w:rPr>
               <w:t>notic</w:t>
             </w:r>
-            <w:proofErr w:type="spellEnd"/>
           </w:p>
         </w:tc>
         <w:tc>
@@ -4113,23 +3892,8 @@
         <w:rPr>
           <w:lang w:val="en-US"/>
         </w:rPr>
-        <w:t xml:space="preserve">To prove which technique is better for our corpus in hand,  We did a comparison using a Pipeline of </w:t>
-      </w:r>
-      <w:proofErr w:type="spellStart"/>
-      <w:r>
-        <w:rPr>
-          <w:lang w:val="en-US"/>
-        </w:rPr>
-        <w:t>CountVectorizer</w:t>
-      </w:r>
-      <w:proofErr w:type="spellEnd"/>
-      <w:r>
-        <w:rPr>
-          <w:lang w:val="en-US"/>
-        </w:rPr>
-        <w:t xml:space="preserve">, TFIDF Transformer and then </w:t>
-      </w:r>
-      <w:proofErr w:type="spellStart"/>
+        <w:t xml:space="preserve">To prove which technique is better for our corpus in hand,  We did a comparison using a Pipeline of CountVectorizer, TFIDF Transformer and then </w:t>
+      </w:r>
       <w:r>
         <w:rPr>
           <w:b/>
@@ -4138,7 +3902,6 @@
         </w:rPr>
         <w:t>LogisticRegression</w:t>
       </w:r>
-      <w:proofErr w:type="spellEnd"/>
       <w:r>
         <w:rPr>
           <w:lang w:val="en-US"/>
@@ -4185,21 +3948,7 @@
         <w:rPr>
           <w:lang w:val="en-US"/>
         </w:rPr>
-        <w:t xml:space="preserve">In our Experiment, the use of lemmatization and Stemming </w:t>
-      </w:r>
-      <w:proofErr w:type="gramStart"/>
-      <w:r>
-        <w:rPr>
-          <w:lang w:val="en-US"/>
-        </w:rPr>
-        <w:t>actually decreased</w:t>
-      </w:r>
-      <w:proofErr w:type="gramEnd"/>
-      <w:r>
-        <w:rPr>
-          <w:lang w:val="en-US"/>
-        </w:rPr>
-        <w:t xml:space="preserve"> our overall model score, slightly</w:t>
+        <w:t>In our Experiment, the use of lemmatization and Stemming actually decreased our overall model score, slightly</w:t>
       </w:r>
     </w:p>
     <w:p>
@@ -4434,22 +4183,12 @@
           <w:lang w:val="en-US"/>
         </w:rPr>
       </w:pPr>
-      <w:proofErr w:type="spellStart"/>
-      <w:r>
-        <w:rPr>
-          <w:lang w:val="en-US"/>
-        </w:rPr>
-        <w:t>tf</w:t>
-      </w:r>
-      <w:proofErr w:type="spellEnd"/>
-      <w:r>
-        <w:rPr>
-          <w:lang w:val="en-US"/>
-        </w:rPr>
-        <w:t>(</w:t>
-      </w:r>
-      <w:proofErr w:type="spellStart"/>
-      <w:proofErr w:type="gramStart"/>
+      <w:r>
+        <w:rPr>
+          <w:lang w:val="en-US"/>
+        </w:rPr>
+        <w:t>tf(</w:t>
+      </w:r>
       <w:r>
         <w:rPr>
           <w:i/>
@@ -4472,15 +4211,12 @@
         </w:rPr>
         <w:t>d</w:t>
       </w:r>
-      <w:proofErr w:type="spellEnd"/>
-      <w:proofErr w:type="gramEnd"/>
       <w:r>
         <w:rPr>
           <w:lang w:val="en-US"/>
         </w:rPr>
         <w:t xml:space="preserve">) = </w:t>
       </w:r>
-      <w:proofErr w:type="spellStart"/>
       <w:r>
         <w:rPr>
           <w:i/>
@@ -4514,7 +4250,6 @@
         </w:rPr>
         <w:t>d</w:t>
       </w:r>
-      <w:proofErr w:type="spellEnd"/>
     </w:p>
     <w:p>
       <w:r>
@@ -4527,7 +4262,6 @@
       </w:r>
     </w:p>
     <w:p>
-      <w:proofErr w:type="spellStart"/>
       <w:r>
         <w:t>Idf</w:t>
       </w:r>
@@ -4537,7 +4271,6 @@
         </w:rPr>
         <w:t>f</w:t>
       </w:r>
-      <w:proofErr w:type="spellEnd"/>
       <w:r>
         <w:t>=log</w:t>
       </w:r>
@@ -4548,11 +4281,7 @@
         <w:t>10</w:t>
       </w:r>
       <w:r>
-        <w:t>(N/</w:t>
-      </w:r>
-      <w:proofErr w:type="spellStart"/>
-      <w:r>
-        <w:t>df</w:t>
+        <w:t>(N/df</w:t>
       </w:r>
       <w:r>
         <w:rPr>
@@ -4560,7 +4289,6 @@
         </w:rPr>
         <w:t>f</w:t>
       </w:r>
-      <w:proofErr w:type="spellEnd"/>
       <w:r>
         <w:t>)</w:t>
       </w:r>
@@ -4644,21 +4372,7 @@
         <w:rPr>
           <w:lang w:val="en-US"/>
         </w:rPr>
-        <w:t xml:space="preserve">[appendix </w:t>
-      </w:r>
-      <w:proofErr w:type="spellStart"/>
-      <w:r>
-        <w:rPr>
-          <w:lang w:val="en-US"/>
-        </w:rPr>
-        <w:t>tfidf</w:t>
-      </w:r>
-      <w:proofErr w:type="spellEnd"/>
-      <w:r>
-        <w:rPr>
-          <w:lang w:val="en-US"/>
-        </w:rPr>
-        <w:t xml:space="preserve"> representation]</w:t>
+        <w:t>[appendix tfidf representation]</w:t>
       </w:r>
     </w:p>
     <w:p>
@@ -4783,13 +4497,8 @@
     <w:p/>
     <w:p>
       <w:r>
-        <w:t xml:space="preserve">As seen from the above examples, n-grams affected </w:t>
-      </w:r>
-      <w:proofErr w:type="gramStart"/>
-      <w:r>
-        <w:t>…..</w:t>
-      </w:r>
-      <w:proofErr w:type="gramEnd"/>
+        <w:t>As seen from the above examples, n-grams affected …..</w:t>
+      </w:r>
     </w:p>
     <w:p/>
     <w:p>
@@ -4858,7 +4567,6 @@
         </w:rPr>
         <w:t xml:space="preserve"> where the Pipeline would be using </w:t>
       </w:r>
-      <w:proofErr w:type="spellStart"/>
       <w:r>
         <w:rPr>
           <w:rFonts w:ascii="Segoe UI Light" w:hAnsi="Segoe UI Light" w:cs="Segoe UI Light"/>
@@ -4881,14 +4589,7 @@
         <w:rPr>
           <w:rFonts w:ascii="Segoe UI Light" w:hAnsi="Segoe UI Light" w:cs="Segoe UI Light"/>
         </w:rPr>
-        <w:t>ectorizer</w:t>
-      </w:r>
-      <w:proofErr w:type="spellEnd"/>
-      <w:r>
-        <w:rPr>
-          <w:rFonts w:ascii="Segoe UI Light" w:hAnsi="Segoe UI Light" w:cs="Segoe UI Light"/>
-        </w:rPr>
-        <w:t xml:space="preserve"> and TFID</w:t>
+        <w:t>ectorizer and TFID</w:t>
       </w:r>
       <w:r>
         <w:rPr>
@@ -4909,44 +4610,38 @@
           <w:rFonts w:ascii="Segoe UI Light" w:hAnsi="Segoe UI Light" w:cs="Segoe UI Light"/>
         </w:rPr>
       </w:pPr>
-      <w:proofErr w:type="spellStart"/>
       <w:r>
         <w:rPr>
           <w:rFonts w:ascii="Segoe UI Light" w:hAnsi="Segoe UI Light" w:cs="Segoe UI Light"/>
         </w:rPr>
         <w:t>LogisticRegression</w:t>
       </w:r>
-      <w:proofErr w:type="spellEnd"/>
-    </w:p>
-    <w:p>
-      <w:pPr>
-        <w:rPr>
-          <w:rFonts w:ascii="Segoe UI Light" w:hAnsi="Segoe UI Light" w:cs="Segoe UI Light"/>
-        </w:rPr>
-      </w:pPr>
-      <w:proofErr w:type="spellStart"/>
+    </w:p>
+    <w:p>
+      <w:pPr>
+        <w:rPr>
+          <w:rFonts w:ascii="Segoe UI Light" w:hAnsi="Segoe UI Light" w:cs="Segoe UI Light"/>
+        </w:rPr>
+      </w:pPr>
       <w:r>
         <w:rPr>
           <w:rFonts w:ascii="Segoe UI Light" w:hAnsi="Segoe UI Light" w:cs="Segoe UI Light"/>
         </w:rPr>
         <w:t>MultinomialNB</w:t>
       </w:r>
-      <w:proofErr w:type="spellEnd"/>
-    </w:p>
-    <w:p>
-      <w:pPr>
-        <w:rPr>
-          <w:rFonts w:ascii="Segoe UI Light" w:hAnsi="Segoe UI Light" w:cs="Segoe UI Light"/>
-        </w:rPr>
-      </w:pPr>
-      <w:proofErr w:type="spellStart"/>
+    </w:p>
+    <w:p>
+      <w:pPr>
+        <w:rPr>
+          <w:rFonts w:ascii="Segoe UI Light" w:hAnsi="Segoe UI Light" w:cs="Segoe UI Light"/>
+        </w:rPr>
+      </w:pPr>
       <w:r>
         <w:rPr>
           <w:rFonts w:ascii="Segoe UI Light" w:hAnsi="Segoe UI Light" w:cs="Segoe UI Light"/>
         </w:rPr>
         <w:t>SGDClassifier</w:t>
       </w:r>
-      <w:proofErr w:type="spellEnd"/>
     </w:p>
     <w:p>
       <w:pPr>
@@ -5052,7 +4747,6 @@
         </w:rPr>
         <w:t xml:space="preserve">We have also used </w:t>
       </w:r>
-      <w:proofErr w:type="spellStart"/>
       <w:r>
         <w:rPr>
           <w:rFonts w:ascii="Segoe UI Light" w:hAnsi="Segoe UI Light" w:cs="Segoe UI Light"/>
@@ -5061,7 +4755,6 @@
         </w:rPr>
         <w:t>GridSearch</w:t>
       </w:r>
-      <w:proofErr w:type="spellEnd"/>
       <w:r>
         <w:rPr>
           <w:rFonts w:ascii="Segoe UI Light" w:hAnsi="Segoe UI Light" w:cs="Segoe UI Light"/>
@@ -5232,7 +4925,6 @@
         </w:rPr>
         <w:t xml:space="preserve"> to make the code work on larger servers ( the use of  </w:t>
       </w:r>
-      <w:proofErr w:type="spellStart"/>
       <w:r>
         <w:rPr>
           <w:rFonts w:ascii="Segoe UI Light" w:hAnsi="Segoe UI Light" w:cs="Segoe UI Light"/>
@@ -5241,7 +4933,6 @@
         </w:rPr>
         <w:t>n_jobs</w:t>
       </w:r>
-      <w:proofErr w:type="spellEnd"/>
       <w:r>
         <w:rPr>
           <w:rFonts w:ascii="Segoe UI Light" w:hAnsi="Segoe UI Light" w:cs="Segoe UI Light"/>
@@ -5262,7 +4953,6 @@
         </w:rPr>
         <w:t xml:space="preserve"> , we had to optimize using </w:t>
       </w:r>
-      <w:proofErr w:type="spellStart"/>
       <w:r>
         <w:rPr>
           <w:rFonts w:ascii="Segoe UI Light" w:hAnsi="Segoe UI Light" w:cs="Segoe UI Light"/>
@@ -5271,7 +4961,6 @@
         </w:rPr>
         <w:t>pre_dispatch</w:t>
       </w:r>
-      <w:proofErr w:type="spellEnd"/>
       <w:r>
         <w:rPr>
           <w:rFonts w:ascii="Segoe UI Light" w:hAnsi="Segoe UI Light" w:cs="Segoe UI Light"/>
@@ -5328,7 +5017,6 @@
         </w:rPr>
         <w:t xml:space="preserve">Below is a sample of the model output using </w:t>
       </w:r>
-      <w:proofErr w:type="spellStart"/>
       <w:r>
         <w:rPr>
           <w:rFonts w:ascii="Segoe UI Light" w:hAnsi="Segoe UI Light" w:cs="Segoe UI Light"/>
@@ -5337,26 +5025,11 @@
         </w:rPr>
         <w:t>LogisticRegression</w:t>
       </w:r>
-      <w:proofErr w:type="spellEnd"/>
-      <w:r>
-        <w:rPr>
-          <w:rFonts w:ascii="Segoe UI Light" w:hAnsi="Segoe UI Light" w:cs="Segoe UI Light"/>
-        </w:rPr>
-        <w:t xml:space="preserve"> with </w:t>
-      </w:r>
-      <w:proofErr w:type="spellStart"/>
-      <w:r>
-        <w:rPr>
-          <w:rFonts w:ascii="Segoe UI Light" w:hAnsi="Segoe UI Light" w:cs="Segoe UI Light"/>
-        </w:rPr>
-        <w:t>GridSearch</w:t>
-      </w:r>
-      <w:proofErr w:type="spellEnd"/>
-      <w:r>
-        <w:rPr>
-          <w:rFonts w:ascii="Segoe UI Light" w:hAnsi="Segoe UI Light" w:cs="Segoe UI Light"/>
-        </w:rPr>
-        <w:t xml:space="preserve"> n</w:t>
+      <w:r>
+        <w:rPr>
+          <w:rFonts w:ascii="Segoe UI Light" w:hAnsi="Segoe UI Light" w:cs="Segoe UI Light"/>
+        </w:rPr>
+        <w:t xml:space="preserve"> with GridSearch n</w:t>
       </w:r>
       <w:r>
         <w:rPr>
@@ -6097,23 +5770,13 @@
           <w:szCs w:val="21"/>
         </w:rPr>
       </w:pPr>
-      <w:proofErr w:type="spellStart"/>
       <w:r>
         <w:rPr>
           <w:color w:val="000000"/>
           <w:sz w:val="21"/>
           <w:szCs w:val="21"/>
         </w:rPr>
-        <w:t>HelpfulnessDenominator</w:t>
-      </w:r>
-      <w:proofErr w:type="spellEnd"/>
-      <w:r>
-        <w:rPr>
-          <w:color w:val="000000"/>
-          <w:sz w:val="21"/>
-          <w:szCs w:val="21"/>
-        </w:rPr>
-        <w:t>: -0.07724218886413477</w:t>
+        <w:t>HelpfulnessDenominator: -0.07724218886413477</w:t>
       </w:r>
     </w:p>
     <w:p>
@@ -6149,23 +5812,13 @@
           <w:szCs w:val="21"/>
         </w:rPr>
       </w:pPr>
-      <w:proofErr w:type="spellStart"/>
       <w:r>
         <w:rPr>
           <w:color w:val="000000"/>
           <w:sz w:val="21"/>
           <w:szCs w:val="21"/>
         </w:rPr>
-        <w:t>HelpfulnessNumerator</w:t>
-      </w:r>
-      <w:proofErr w:type="spellEnd"/>
-      <w:r>
-        <w:rPr>
-          <w:color w:val="000000"/>
-          <w:sz w:val="21"/>
-          <w:szCs w:val="21"/>
-        </w:rPr>
-        <w:t>: -0.022805615821503325</w:t>
+        <w:t>HelpfulnessNumerator: -0.022805615821503325</w:t>
       </w:r>
     </w:p>
     <w:p>
@@ -6296,23 +5949,13 @@
           <w:szCs w:val="21"/>
         </w:rPr>
       </w:pPr>
-      <w:proofErr w:type="spellStart"/>
       <w:r>
         <w:rPr>
           <w:color w:val="000000"/>
           <w:sz w:val="21"/>
           <w:szCs w:val="21"/>
         </w:rPr>
-        <w:t>ProductId</w:t>
-      </w:r>
-      <w:proofErr w:type="spellEnd"/>
-      <w:r>
-        <w:rPr>
-          <w:color w:val="000000"/>
-          <w:sz w:val="21"/>
-          <w:szCs w:val="21"/>
-        </w:rPr>
-        <w:t xml:space="preserve">                  0</w:t>
+        <w:t>ProductId                  0</w:t>
       </w:r>
     </w:p>
     <w:p>
@@ -6327,23 +5970,13 @@
           <w:szCs w:val="21"/>
         </w:rPr>
       </w:pPr>
-      <w:proofErr w:type="spellStart"/>
       <w:r>
         <w:rPr>
           <w:color w:val="000000"/>
           <w:sz w:val="21"/>
           <w:szCs w:val="21"/>
         </w:rPr>
-        <w:t>UserId</w:t>
-      </w:r>
-      <w:proofErr w:type="spellEnd"/>
-      <w:r>
-        <w:rPr>
-          <w:color w:val="000000"/>
-          <w:sz w:val="21"/>
-          <w:szCs w:val="21"/>
-        </w:rPr>
-        <w:t xml:space="preserve">                     0</w:t>
+        <w:t>UserId                     0</w:t>
       </w:r>
     </w:p>
     <w:p>
@@ -6358,23 +5991,13 @@
           <w:szCs w:val="21"/>
         </w:rPr>
       </w:pPr>
-      <w:proofErr w:type="spellStart"/>
       <w:r>
         <w:rPr>
           <w:color w:val="000000"/>
           <w:sz w:val="21"/>
           <w:szCs w:val="21"/>
         </w:rPr>
-        <w:t>ProfileName</w:t>
-      </w:r>
-      <w:proofErr w:type="spellEnd"/>
-      <w:r>
-        <w:rPr>
-          <w:color w:val="000000"/>
-          <w:sz w:val="21"/>
-          <w:szCs w:val="21"/>
-        </w:rPr>
-        <w:t xml:space="preserve">               14</w:t>
+        <w:t>ProfileName               14</w:t>
       </w:r>
     </w:p>
     <w:p>
@@ -6389,23 +6012,13 @@
           <w:szCs w:val="21"/>
         </w:rPr>
       </w:pPr>
-      <w:proofErr w:type="spellStart"/>
       <w:r>
         <w:rPr>
           <w:color w:val="000000"/>
           <w:sz w:val="21"/>
           <w:szCs w:val="21"/>
         </w:rPr>
-        <w:t>HelpfulnessNumerator</w:t>
-      </w:r>
-      <w:proofErr w:type="spellEnd"/>
-      <w:r>
-        <w:rPr>
-          <w:color w:val="000000"/>
-          <w:sz w:val="21"/>
-          <w:szCs w:val="21"/>
-        </w:rPr>
-        <w:t xml:space="preserve">       0</w:t>
+        <w:t>HelpfulnessNumerator       0</w:t>
       </w:r>
     </w:p>
     <w:p>
@@ -6420,23 +6033,13 @@
           <w:szCs w:val="21"/>
         </w:rPr>
       </w:pPr>
-      <w:proofErr w:type="spellStart"/>
       <w:r>
         <w:rPr>
           <w:color w:val="000000"/>
           <w:sz w:val="21"/>
           <w:szCs w:val="21"/>
         </w:rPr>
-        <w:t>HelpfulnessDenominator</w:t>
-      </w:r>
-      <w:proofErr w:type="spellEnd"/>
-      <w:r>
-        <w:rPr>
-          <w:color w:val="000000"/>
-          <w:sz w:val="21"/>
-          <w:szCs w:val="21"/>
-        </w:rPr>
-        <w:t xml:space="preserve">     0</w:t>
+        <w:t>HelpfulnessDenominator     0</w:t>
       </w:r>
     </w:p>
     <w:p>
@@ -6542,6 +6145,14 @@
           <w:lang w:val="en-US" w:eastAsia="ja-JP"/>
         </w:rPr>
       </w:pPr>
+      <w:r>
+        <w:rPr>
+          <w:rFonts w:asciiTheme="majorHAnsi" w:eastAsiaTheme="majorEastAsia" w:hAnsiTheme="majorHAnsi" w:cstheme="majorBidi"/>
+          <w:szCs w:val="22"/>
+          <w:lang w:val="en-US" w:eastAsia="ja-JP"/>
+        </w:rPr>
+        <w:t>Appendix F – Outliers</w:t>
+      </w:r>
     </w:p>
     <w:p>
       <w:pPr>
@@ -6552,12 +6163,488 @@
           <w:lang w:val="en-US" w:eastAsia="ja-JP"/>
         </w:rPr>
       </w:pPr>
-      <w:r>
+    </w:p>
+    <w:p>
+      <w:pPr>
+        <w:shd w:val="clear" w:color="auto" w:fill="FFFFFF"/>
+        <w:tabs>
+          <w:tab w:val="left" w:pos="916"/>
+          <w:tab w:val="left" w:pos="1832"/>
+          <w:tab w:val="left" w:pos="2748"/>
+          <w:tab w:val="left" w:pos="3664"/>
+          <w:tab w:val="left" w:pos="4580"/>
+          <w:tab w:val="left" w:pos="5496"/>
+          <w:tab w:val="left" w:pos="6412"/>
+          <w:tab w:val="left" w:pos="7328"/>
+          <w:tab w:val="left" w:pos="8244"/>
+          <w:tab w:val="left" w:pos="9160"/>
+          <w:tab w:val="left" w:pos="10076"/>
+          <w:tab w:val="left" w:pos="10992"/>
+          <w:tab w:val="left" w:pos="11908"/>
+          <w:tab w:val="left" w:pos="12824"/>
+          <w:tab w:val="left" w:pos="13740"/>
+          <w:tab w:val="left" w:pos="14656"/>
+        </w:tabs>
+        <w:wordWrap w:val="0"/>
+        <w:spacing w:after="0"/>
+        <w:textAlignment w:val="baseline"/>
+        <w:rPr>
+          <w:rFonts w:ascii="Courier New" w:eastAsia="Times New Roman" w:hAnsi="Courier New" w:cs="Courier New"/>
+          <w:color w:val="000000"/>
+          <w:sz w:val="21"/>
+          <w:szCs w:val="21"/>
+          <w:lang w:val="en-US"/>
+        </w:rPr>
+      </w:pPr>
+      <w:r>
+        <w:rPr>
+          <w:rFonts w:ascii="Courier New" w:eastAsia="Times New Roman" w:hAnsi="Courier New" w:cs="Courier New"/>
+          <w:color w:val="000000"/>
+          <w:sz w:val="21"/>
+          <w:szCs w:val="21"/>
+          <w:lang w:val="en-US"/>
+        </w:rPr>
+        <w:t>count    426340.000000</w:t>
+      </w:r>
+    </w:p>
+    <w:p>
+      <w:pPr>
+        <w:shd w:val="clear" w:color="auto" w:fill="FFFFFF"/>
+        <w:tabs>
+          <w:tab w:val="left" w:pos="916"/>
+          <w:tab w:val="left" w:pos="1832"/>
+          <w:tab w:val="left" w:pos="2748"/>
+          <w:tab w:val="left" w:pos="3664"/>
+          <w:tab w:val="left" w:pos="4580"/>
+          <w:tab w:val="left" w:pos="5496"/>
+          <w:tab w:val="left" w:pos="6412"/>
+          <w:tab w:val="left" w:pos="7328"/>
+          <w:tab w:val="left" w:pos="8244"/>
+          <w:tab w:val="left" w:pos="9160"/>
+          <w:tab w:val="left" w:pos="10076"/>
+          <w:tab w:val="left" w:pos="10992"/>
+          <w:tab w:val="left" w:pos="11908"/>
+          <w:tab w:val="left" w:pos="12824"/>
+          <w:tab w:val="left" w:pos="13740"/>
+          <w:tab w:val="left" w:pos="14656"/>
+        </w:tabs>
+        <w:wordWrap w:val="0"/>
+        <w:spacing w:after="0"/>
+        <w:textAlignment w:val="baseline"/>
+        <w:rPr>
+          <w:rFonts w:ascii="Courier New" w:eastAsia="Times New Roman" w:hAnsi="Courier New" w:cs="Courier New"/>
+          <w:color w:val="000000"/>
+          <w:sz w:val="21"/>
+          <w:szCs w:val="21"/>
+          <w:lang w:val="en-US"/>
+        </w:rPr>
+      </w:pPr>
+      <w:r>
+        <w:rPr>
+          <w:rFonts w:ascii="Courier New" w:eastAsia="Times New Roman" w:hAnsi="Courier New" w:cs="Courier New"/>
+          <w:color w:val="000000"/>
+          <w:sz w:val="21"/>
+          <w:szCs w:val="21"/>
+          <w:lang w:val="en-US"/>
+        </w:rPr>
+        <w:t>mean        435.396902</w:t>
+      </w:r>
+    </w:p>
+    <w:p>
+      <w:pPr>
+        <w:shd w:val="clear" w:color="auto" w:fill="FFFFFF"/>
+        <w:tabs>
+          <w:tab w:val="left" w:pos="916"/>
+          <w:tab w:val="left" w:pos="1832"/>
+          <w:tab w:val="left" w:pos="2748"/>
+          <w:tab w:val="left" w:pos="3664"/>
+          <w:tab w:val="left" w:pos="4580"/>
+          <w:tab w:val="left" w:pos="5496"/>
+          <w:tab w:val="left" w:pos="6412"/>
+          <w:tab w:val="left" w:pos="7328"/>
+          <w:tab w:val="left" w:pos="8244"/>
+          <w:tab w:val="left" w:pos="9160"/>
+          <w:tab w:val="left" w:pos="10076"/>
+          <w:tab w:val="left" w:pos="10992"/>
+          <w:tab w:val="left" w:pos="11908"/>
+          <w:tab w:val="left" w:pos="12824"/>
+          <w:tab w:val="left" w:pos="13740"/>
+          <w:tab w:val="left" w:pos="14656"/>
+        </w:tabs>
+        <w:wordWrap w:val="0"/>
+        <w:spacing w:after="0"/>
+        <w:textAlignment w:val="baseline"/>
+        <w:rPr>
+          <w:rFonts w:ascii="Courier New" w:eastAsia="Times New Roman" w:hAnsi="Courier New" w:cs="Courier New"/>
+          <w:color w:val="000000"/>
+          <w:sz w:val="21"/>
+          <w:szCs w:val="21"/>
+          <w:lang w:val="en-US"/>
+        </w:rPr>
+      </w:pPr>
+      <w:r>
+        <w:rPr>
+          <w:rFonts w:ascii="Courier New" w:eastAsia="Times New Roman" w:hAnsi="Courier New" w:cs="Courier New"/>
+          <w:color w:val="000000"/>
+          <w:sz w:val="21"/>
+          <w:szCs w:val="21"/>
+          <w:lang w:val="en-US"/>
+        </w:rPr>
+        <w:t>std         443.943421</w:t>
+      </w:r>
+    </w:p>
+    <w:p>
+      <w:pPr>
+        <w:shd w:val="clear" w:color="auto" w:fill="FFFFFF"/>
+        <w:tabs>
+          <w:tab w:val="left" w:pos="916"/>
+          <w:tab w:val="left" w:pos="1832"/>
+          <w:tab w:val="left" w:pos="2748"/>
+          <w:tab w:val="left" w:pos="3664"/>
+          <w:tab w:val="left" w:pos="4580"/>
+          <w:tab w:val="left" w:pos="5496"/>
+          <w:tab w:val="left" w:pos="6412"/>
+          <w:tab w:val="left" w:pos="7328"/>
+          <w:tab w:val="left" w:pos="8244"/>
+          <w:tab w:val="left" w:pos="9160"/>
+          <w:tab w:val="left" w:pos="10076"/>
+          <w:tab w:val="left" w:pos="10992"/>
+          <w:tab w:val="left" w:pos="11908"/>
+          <w:tab w:val="left" w:pos="12824"/>
+          <w:tab w:val="left" w:pos="13740"/>
+          <w:tab w:val="left" w:pos="14656"/>
+        </w:tabs>
+        <w:wordWrap w:val="0"/>
+        <w:spacing w:after="0"/>
+        <w:textAlignment w:val="baseline"/>
+        <w:rPr>
+          <w:rFonts w:ascii="Courier New" w:eastAsia="Times New Roman" w:hAnsi="Courier New" w:cs="Courier New"/>
+          <w:color w:val="000000"/>
+          <w:sz w:val="21"/>
+          <w:szCs w:val="21"/>
+          <w:lang w:val="en-US"/>
+        </w:rPr>
+      </w:pPr>
+      <w:r>
+        <w:rPr>
+          <w:rFonts w:ascii="Courier New" w:eastAsia="Times New Roman" w:hAnsi="Courier New" w:cs="Courier New"/>
+          <w:color w:val="000000"/>
+          <w:sz w:val="21"/>
+          <w:szCs w:val="21"/>
+          <w:lang w:val="en-US"/>
+        </w:rPr>
+        <w:t>min          12.000000</w:t>
+      </w:r>
+    </w:p>
+    <w:p>
+      <w:pPr>
+        <w:shd w:val="clear" w:color="auto" w:fill="FFFFFF"/>
+        <w:tabs>
+          <w:tab w:val="left" w:pos="916"/>
+          <w:tab w:val="left" w:pos="1832"/>
+          <w:tab w:val="left" w:pos="2748"/>
+          <w:tab w:val="left" w:pos="3664"/>
+          <w:tab w:val="left" w:pos="4580"/>
+          <w:tab w:val="left" w:pos="5496"/>
+          <w:tab w:val="left" w:pos="6412"/>
+          <w:tab w:val="left" w:pos="7328"/>
+          <w:tab w:val="left" w:pos="8244"/>
+          <w:tab w:val="left" w:pos="9160"/>
+          <w:tab w:val="left" w:pos="10076"/>
+          <w:tab w:val="left" w:pos="10992"/>
+          <w:tab w:val="left" w:pos="11908"/>
+          <w:tab w:val="left" w:pos="12824"/>
+          <w:tab w:val="left" w:pos="13740"/>
+          <w:tab w:val="left" w:pos="14656"/>
+        </w:tabs>
+        <w:wordWrap w:val="0"/>
+        <w:spacing w:after="0"/>
+        <w:textAlignment w:val="baseline"/>
+        <w:rPr>
+          <w:rFonts w:ascii="Courier New" w:eastAsia="Times New Roman" w:hAnsi="Courier New" w:cs="Courier New"/>
+          <w:color w:val="000000"/>
+          <w:sz w:val="21"/>
+          <w:szCs w:val="21"/>
+          <w:lang w:val="en-US"/>
+        </w:rPr>
+      </w:pPr>
+      <w:r>
+        <w:rPr>
+          <w:rFonts w:ascii="Courier New" w:eastAsia="Times New Roman" w:hAnsi="Courier New" w:cs="Courier New"/>
+          <w:color w:val="000000"/>
+          <w:sz w:val="21"/>
+          <w:szCs w:val="21"/>
+          <w:lang w:val="en-US"/>
+        </w:rPr>
+        <w:t>25%         179.000000</w:t>
+      </w:r>
+    </w:p>
+    <w:p>
+      <w:pPr>
+        <w:shd w:val="clear" w:color="auto" w:fill="FFFFFF"/>
+        <w:tabs>
+          <w:tab w:val="left" w:pos="916"/>
+          <w:tab w:val="left" w:pos="1832"/>
+          <w:tab w:val="left" w:pos="2748"/>
+          <w:tab w:val="left" w:pos="3664"/>
+          <w:tab w:val="left" w:pos="4580"/>
+          <w:tab w:val="left" w:pos="5496"/>
+          <w:tab w:val="left" w:pos="6412"/>
+          <w:tab w:val="left" w:pos="7328"/>
+          <w:tab w:val="left" w:pos="8244"/>
+          <w:tab w:val="left" w:pos="9160"/>
+          <w:tab w:val="left" w:pos="10076"/>
+          <w:tab w:val="left" w:pos="10992"/>
+          <w:tab w:val="left" w:pos="11908"/>
+          <w:tab w:val="left" w:pos="12824"/>
+          <w:tab w:val="left" w:pos="13740"/>
+          <w:tab w:val="left" w:pos="14656"/>
+        </w:tabs>
+        <w:wordWrap w:val="0"/>
+        <w:spacing w:after="0"/>
+        <w:textAlignment w:val="baseline"/>
+        <w:rPr>
+          <w:rFonts w:ascii="Courier New" w:eastAsia="Times New Roman" w:hAnsi="Courier New" w:cs="Courier New"/>
+          <w:color w:val="000000"/>
+          <w:sz w:val="21"/>
+          <w:szCs w:val="21"/>
+          <w:lang w:val="en-US"/>
+        </w:rPr>
+      </w:pPr>
+      <w:r>
+        <w:rPr>
+          <w:rFonts w:ascii="Courier New" w:eastAsia="Times New Roman" w:hAnsi="Courier New" w:cs="Courier New"/>
+          <w:color w:val="000000"/>
+          <w:sz w:val="21"/>
+          <w:szCs w:val="21"/>
+          <w:lang w:val="en-US"/>
+        </w:rPr>
+        <w:t>50%         301.000000</w:t>
+      </w:r>
+    </w:p>
+    <w:p>
+      <w:pPr>
+        <w:shd w:val="clear" w:color="auto" w:fill="FFFFFF"/>
+        <w:tabs>
+          <w:tab w:val="left" w:pos="916"/>
+          <w:tab w:val="left" w:pos="1832"/>
+          <w:tab w:val="left" w:pos="2748"/>
+          <w:tab w:val="left" w:pos="3664"/>
+          <w:tab w:val="left" w:pos="4580"/>
+          <w:tab w:val="left" w:pos="5496"/>
+          <w:tab w:val="left" w:pos="6412"/>
+          <w:tab w:val="left" w:pos="7328"/>
+          <w:tab w:val="left" w:pos="8244"/>
+          <w:tab w:val="left" w:pos="9160"/>
+          <w:tab w:val="left" w:pos="10076"/>
+          <w:tab w:val="left" w:pos="10992"/>
+          <w:tab w:val="left" w:pos="11908"/>
+          <w:tab w:val="left" w:pos="12824"/>
+          <w:tab w:val="left" w:pos="13740"/>
+          <w:tab w:val="left" w:pos="14656"/>
+        </w:tabs>
+        <w:wordWrap w:val="0"/>
+        <w:spacing w:after="0"/>
+        <w:textAlignment w:val="baseline"/>
+        <w:rPr>
+          <w:rFonts w:ascii="Courier New" w:eastAsia="Times New Roman" w:hAnsi="Courier New" w:cs="Courier New"/>
+          <w:color w:val="000000"/>
+          <w:sz w:val="21"/>
+          <w:szCs w:val="21"/>
+          <w:lang w:val="en-US"/>
+        </w:rPr>
+      </w:pPr>
+      <w:r>
+        <w:rPr>
+          <w:rFonts w:ascii="Courier New" w:eastAsia="Times New Roman" w:hAnsi="Courier New" w:cs="Courier New"/>
+          <w:color w:val="000000"/>
+          <w:sz w:val="21"/>
+          <w:szCs w:val="21"/>
+          <w:lang w:val="en-US"/>
+        </w:rPr>
+        <w:t>75%         526.000000</w:t>
+      </w:r>
+    </w:p>
+    <w:p>
+      <w:pPr>
+        <w:shd w:val="clear" w:color="auto" w:fill="FFFFFF"/>
+        <w:tabs>
+          <w:tab w:val="left" w:pos="916"/>
+          <w:tab w:val="left" w:pos="1832"/>
+          <w:tab w:val="left" w:pos="2748"/>
+          <w:tab w:val="left" w:pos="3664"/>
+          <w:tab w:val="left" w:pos="4580"/>
+          <w:tab w:val="left" w:pos="5496"/>
+          <w:tab w:val="left" w:pos="6412"/>
+          <w:tab w:val="left" w:pos="7328"/>
+          <w:tab w:val="left" w:pos="8244"/>
+          <w:tab w:val="left" w:pos="9160"/>
+          <w:tab w:val="left" w:pos="10076"/>
+          <w:tab w:val="left" w:pos="10992"/>
+          <w:tab w:val="left" w:pos="11908"/>
+          <w:tab w:val="left" w:pos="12824"/>
+          <w:tab w:val="left" w:pos="13740"/>
+          <w:tab w:val="left" w:pos="14656"/>
+        </w:tabs>
+        <w:wordWrap w:val="0"/>
+        <w:spacing w:after="0"/>
+        <w:textAlignment w:val="baseline"/>
+        <w:rPr>
+          <w:rFonts w:ascii="Courier New" w:eastAsia="Times New Roman" w:hAnsi="Courier New" w:cs="Courier New"/>
+          <w:color w:val="000000"/>
+          <w:sz w:val="21"/>
+          <w:szCs w:val="21"/>
+          <w:lang w:val="en-US"/>
+        </w:rPr>
+      </w:pPr>
+      <w:r>
+        <w:rPr>
+          <w:rFonts w:ascii="Courier New" w:eastAsia="Times New Roman" w:hAnsi="Courier New" w:cs="Courier New"/>
+          <w:color w:val="000000"/>
+          <w:sz w:val="21"/>
+          <w:szCs w:val="21"/>
+          <w:lang w:val="en-US"/>
+        </w:rPr>
+        <w:t>max       21409.000000</w:t>
+      </w:r>
+    </w:p>
+    <w:p>
+      <w:pPr>
+        <w:shd w:val="clear" w:color="auto" w:fill="FFFFFF"/>
+        <w:tabs>
+          <w:tab w:val="left" w:pos="916"/>
+          <w:tab w:val="left" w:pos="1832"/>
+          <w:tab w:val="left" w:pos="2748"/>
+          <w:tab w:val="left" w:pos="3664"/>
+          <w:tab w:val="left" w:pos="4580"/>
+          <w:tab w:val="left" w:pos="5496"/>
+          <w:tab w:val="left" w:pos="6412"/>
+          <w:tab w:val="left" w:pos="7328"/>
+          <w:tab w:val="left" w:pos="8244"/>
+          <w:tab w:val="left" w:pos="9160"/>
+          <w:tab w:val="left" w:pos="10076"/>
+          <w:tab w:val="left" w:pos="10992"/>
+          <w:tab w:val="left" w:pos="11908"/>
+          <w:tab w:val="left" w:pos="12824"/>
+          <w:tab w:val="left" w:pos="13740"/>
+          <w:tab w:val="left" w:pos="14656"/>
+        </w:tabs>
+        <w:wordWrap w:val="0"/>
+        <w:spacing w:after="0"/>
+        <w:textAlignment w:val="baseline"/>
+        <w:rPr>
+          <w:rFonts w:ascii="Courier New" w:eastAsia="Times New Roman" w:hAnsi="Courier New" w:cs="Courier New"/>
+          <w:color w:val="000000"/>
+          <w:sz w:val="21"/>
+          <w:szCs w:val="21"/>
+          <w:lang w:val="en-US"/>
+        </w:rPr>
+      </w:pPr>
+      <w:r>
+        <w:rPr>
+          <w:rFonts w:ascii="Courier New" w:eastAsia="Times New Roman" w:hAnsi="Courier New" w:cs="Courier New"/>
+          <w:color w:val="000000"/>
+          <w:sz w:val="21"/>
+          <w:szCs w:val="21"/>
+          <w:lang w:val="en-US"/>
+        </w:rPr>
+        <w:t>Name: length, dtype: float64</w:t>
+      </w:r>
+    </w:p>
+    <w:p>
+      <w:pPr>
+        <w:spacing w:after="0"/>
         <w:rPr>
           <w:rFonts w:asciiTheme="majorHAnsi" w:eastAsiaTheme="majorEastAsia" w:hAnsiTheme="majorHAnsi" w:cstheme="majorBidi"/>
           <w:szCs w:val="22"/>
           <w:lang w:val="en-US" w:eastAsia="ja-JP"/>
         </w:rPr>
+      </w:pPr>
+    </w:p>
+    <w:p>
+      <w:pPr>
+        <w:spacing w:after="0"/>
+        <w:rPr>
+          <w:rFonts w:asciiTheme="majorHAnsi" w:eastAsiaTheme="majorEastAsia" w:hAnsiTheme="majorHAnsi" w:cstheme="majorBidi"/>
+          <w:szCs w:val="22"/>
+          <w:lang w:val="en-US" w:eastAsia="ja-JP"/>
+        </w:rPr>
+      </w:pPr>
+      <w:r>
+        <w:rPr>
+          <w:rFonts w:asciiTheme="majorHAnsi" w:eastAsiaTheme="majorEastAsia" w:hAnsiTheme="majorHAnsi" w:cstheme="majorBidi"/>
+          <w:noProof/>
+          <w:szCs w:val="22"/>
+          <w:lang w:val="en-US" w:eastAsia="ja-JP"/>
+        </w:rPr>
+        <w:drawing>
+          <wp:inline distT="0" distB="0" distL="0" distR="0" wp14:anchorId="0738EB59" wp14:editId="42B168F8">
+            <wp:extent cx="5274310" cy="1779270"/>
+            <wp:effectExtent l="0" t="0" r="2540" b="0"/>
+            <wp:docPr id="26" name="Picture 26" descr="A close up of a logo&#10;&#10;Description automatically generated"/>
+            <wp:cNvGraphicFramePr>
+              <a:graphicFrameLocks xmlns:a="http://schemas.openxmlformats.org/drawingml/2006/main" noChangeAspect="1"/>
+            </wp:cNvGraphicFramePr>
+            <a:graphic xmlns:a="http://schemas.openxmlformats.org/drawingml/2006/main">
+              <a:graphicData uri="http://schemas.openxmlformats.org/drawingml/2006/picture">
+                <pic:pic xmlns:pic="http://schemas.openxmlformats.org/drawingml/2006/picture">
+                  <pic:nvPicPr>
+                    <pic:cNvPr id="26" name="download_outliers.png"/>
+                    <pic:cNvPicPr/>
+                  </pic:nvPicPr>
+                  <pic:blipFill>
+                    <a:blip r:embed="rId16">
+                      <a:extLst>
+                        <a:ext uri="{28A0092B-C50C-407E-A947-70E740481C1C}">
+                          <a14:useLocalDpi xmlns:a14="http://schemas.microsoft.com/office/drawing/2010/main" val="0"/>
+                        </a:ext>
+                      </a:extLst>
+                    </a:blip>
+                    <a:stretch>
+                      <a:fillRect/>
+                    </a:stretch>
+                  </pic:blipFill>
+                  <pic:spPr>
+                    <a:xfrm>
+                      <a:off x="0" y="0"/>
+                      <a:ext cx="5274310" cy="1779270"/>
+                    </a:xfrm>
+                    <a:prstGeom prst="rect">
+                      <a:avLst/>
+                    </a:prstGeom>
+                  </pic:spPr>
+                </pic:pic>
+              </a:graphicData>
+            </a:graphic>
+          </wp:inline>
+        </w:drawing>
+      </w:r>
+    </w:p>
+    <w:p>
+      <w:pPr>
+        <w:spacing w:after="0"/>
+        <w:rPr>
+          <w:rFonts w:asciiTheme="majorHAnsi" w:eastAsiaTheme="majorEastAsia" w:hAnsiTheme="majorHAnsi" w:cstheme="majorBidi"/>
+          <w:szCs w:val="22"/>
+          <w:lang w:val="en-US" w:eastAsia="ja-JP"/>
+        </w:rPr>
+      </w:pPr>
+    </w:p>
+    <w:p>
+      <w:pPr>
+        <w:spacing w:after="0"/>
+        <w:rPr>
+          <w:rFonts w:asciiTheme="majorHAnsi" w:eastAsiaTheme="majorEastAsia" w:hAnsiTheme="majorHAnsi" w:cstheme="majorBidi"/>
+          <w:szCs w:val="22"/>
+          <w:lang w:val="en-US" w:eastAsia="ja-JP"/>
+        </w:rPr>
+      </w:pPr>
+      <w:r>
+        <w:rPr>
+          <w:rFonts w:asciiTheme="majorHAnsi" w:eastAsiaTheme="majorEastAsia" w:hAnsiTheme="majorHAnsi" w:cstheme="majorBidi"/>
+          <w:szCs w:val="22"/>
+          <w:lang w:val="en-US" w:eastAsia="ja-JP"/>
+        </w:rPr>
         <w:t xml:space="preserve">Appendix F </w:t>
       </w:r>
       <w:r>
@@ -6592,16 +6679,6 @@
         </w:rPr>
         <w:t>. HTML Tags, Accents, Numbers, Conjugates</w:t>
       </w:r>
-    </w:p>
-    <w:p>
-      <w:pPr>
-        <w:spacing w:after="0"/>
-        <w:rPr>
-          <w:rFonts w:asciiTheme="majorHAnsi" w:eastAsiaTheme="majorEastAsia" w:hAnsiTheme="majorHAnsi" w:cstheme="majorBidi"/>
-          <w:szCs w:val="22"/>
-          <w:lang w:val="en-US" w:eastAsia="ja-JP"/>
-        </w:rPr>
-      </w:pPr>
       <w:bookmarkStart w:id="11" w:name="_GoBack"/>
       <w:bookmarkEnd w:id="11"/>
     </w:p>
@@ -6614,11 +6691,20 @@
           <w:lang w:val="en-US" w:eastAsia="ja-JP"/>
         </w:rPr>
       </w:pPr>
+    </w:p>
+    <w:p>
+      <w:pPr>
+        <w:spacing w:after="0"/>
+        <w:rPr>
+          <w:rFonts w:asciiTheme="majorHAnsi" w:eastAsiaTheme="majorEastAsia" w:hAnsiTheme="majorHAnsi" w:cstheme="majorBidi"/>
+          <w:szCs w:val="22"/>
+          <w:lang w:val="en-US" w:eastAsia="ja-JP"/>
+        </w:rPr>
+      </w:pPr>
       <w:r>
         <w:rPr>
           <w:noProof/>
         </w:rPr>
-        <w:lastRenderedPageBreak/>
         <w:drawing>
           <wp:inline distT="0" distB="0" distL="0" distR="0" wp14:anchorId="5A5E2476" wp14:editId="27370331">
             <wp:extent cx="5497201" cy="3274828"/>
@@ -6635,7 +6721,7 @@
                     <pic:cNvPicPr/>
                   </pic:nvPicPr>
                   <pic:blipFill>
-                    <a:blip r:embed="rId16">
+                    <a:blip r:embed="rId17">
                       <a:extLst>
                         <a:ext uri="{28A0092B-C50C-407E-A947-70E740481C1C}">
                           <a14:useLocalDpi xmlns:a14="http://schemas.microsoft.com/office/drawing/2010/main" val="0"/>
@@ -6681,6 +6767,122 @@
           <w:lang w:val="en-US" w:eastAsia="ja-JP"/>
         </w:rPr>
       </w:pPr>
+      <w:r>
+        <w:rPr>
+          <w:rFonts w:asciiTheme="majorHAnsi" w:eastAsiaTheme="majorEastAsia" w:hAnsiTheme="majorHAnsi" w:cstheme="majorBidi"/>
+          <w:noProof/>
+          <w:szCs w:val="22"/>
+          <w:lang w:val="en-US" w:eastAsia="ja-JP"/>
+        </w:rPr>
+        <w:drawing>
+          <wp:inline distT="0" distB="0" distL="0" distR="0" wp14:anchorId="4BB09BB1" wp14:editId="5630832E">
+            <wp:extent cx="5274310" cy="1528445"/>
+            <wp:effectExtent l="0" t="0" r="2540" b="0"/>
+            <wp:docPr id="24" name="Picture 24" descr="A picture containing window&#10;&#10;Description automatically generated"/>
+            <wp:cNvGraphicFramePr>
+              <a:graphicFrameLocks xmlns:a="http://schemas.openxmlformats.org/drawingml/2006/main" noChangeAspect="1"/>
+            </wp:cNvGraphicFramePr>
+            <a:graphic xmlns:a="http://schemas.openxmlformats.org/drawingml/2006/main">
+              <a:graphicData uri="http://schemas.openxmlformats.org/drawingml/2006/picture">
+                <pic:pic xmlns:pic="http://schemas.openxmlformats.org/drawingml/2006/picture">
+                  <pic:nvPicPr>
+                    <pic:cNvPr id="24" name="HTML.png"/>
+                    <pic:cNvPicPr/>
+                  </pic:nvPicPr>
+                  <pic:blipFill>
+                    <a:blip r:embed="rId18">
+                      <a:extLst>
+                        <a:ext uri="{28A0092B-C50C-407E-A947-70E740481C1C}">
+                          <a14:useLocalDpi xmlns:a14="http://schemas.microsoft.com/office/drawing/2010/main" val="0"/>
+                        </a:ext>
+                      </a:extLst>
+                    </a:blip>
+                    <a:stretch>
+                      <a:fillRect/>
+                    </a:stretch>
+                  </pic:blipFill>
+                  <pic:spPr>
+                    <a:xfrm>
+                      <a:off x="0" y="0"/>
+                      <a:ext cx="5274310" cy="1528445"/>
+                    </a:xfrm>
+                    <a:prstGeom prst="rect">
+                      <a:avLst/>
+                    </a:prstGeom>
+                  </pic:spPr>
+                </pic:pic>
+              </a:graphicData>
+            </a:graphic>
+          </wp:inline>
+        </w:drawing>
+      </w:r>
+    </w:p>
+    <w:p>
+      <w:pPr>
+        <w:spacing w:after="0"/>
+        <w:rPr>
+          <w:rFonts w:asciiTheme="majorHAnsi" w:eastAsiaTheme="majorEastAsia" w:hAnsiTheme="majorHAnsi" w:cstheme="majorBidi"/>
+          <w:szCs w:val="22"/>
+          <w:lang w:val="en-US" w:eastAsia="ja-JP"/>
+        </w:rPr>
+      </w:pPr>
+      <w:r>
+        <w:rPr>
+          <w:rFonts w:asciiTheme="majorHAnsi" w:eastAsiaTheme="majorEastAsia" w:hAnsiTheme="majorHAnsi" w:cstheme="majorBidi"/>
+          <w:noProof/>
+          <w:szCs w:val="22"/>
+          <w:lang w:val="en-US" w:eastAsia="ja-JP"/>
+        </w:rPr>
+        <w:drawing>
+          <wp:anchor distT="0" distB="0" distL="114300" distR="114300" simplePos="0" relativeHeight="251667456" behindDoc="0" locked="0" layoutInCell="1" allowOverlap="1" wp14:anchorId="130E615B" wp14:editId="50D51C07">
+            <wp:simplePos x="0" y="0"/>
+            <wp:positionH relativeFrom="column">
+              <wp:posOffset>-5553</wp:posOffset>
+            </wp:positionH>
+            <wp:positionV relativeFrom="paragraph">
+              <wp:posOffset>208207</wp:posOffset>
+            </wp:positionV>
+            <wp:extent cx="5274310" cy="382905"/>
+            <wp:effectExtent l="0" t="0" r="2540" b="0"/>
+            <wp:wrapSquare wrapText="bothSides"/>
+            <wp:docPr id="25" name="Picture 25" descr="A screenshot of a cell phone&#10;&#10;Description automatically generated"/>
+            <wp:cNvGraphicFramePr>
+              <a:graphicFrameLocks xmlns:a="http://schemas.openxmlformats.org/drawingml/2006/main" noChangeAspect="1"/>
+            </wp:cNvGraphicFramePr>
+            <a:graphic xmlns:a="http://schemas.openxmlformats.org/drawingml/2006/main">
+              <a:graphicData uri="http://schemas.openxmlformats.org/drawingml/2006/picture">
+                <pic:pic xmlns:pic="http://schemas.openxmlformats.org/drawingml/2006/picture">
+                  <pic:nvPicPr>
+                    <pic:cNvPr id="25" name="num.png"/>
+                    <pic:cNvPicPr/>
+                  </pic:nvPicPr>
+                  <pic:blipFill>
+                    <a:blip r:embed="rId19">
+                      <a:extLst>
+                        <a:ext uri="{28A0092B-C50C-407E-A947-70E740481C1C}">
+                          <a14:useLocalDpi xmlns:a14="http://schemas.microsoft.com/office/drawing/2010/main" val="0"/>
+                        </a:ext>
+                      </a:extLst>
+                    </a:blip>
+                    <a:stretch>
+                      <a:fillRect/>
+                    </a:stretch>
+                  </pic:blipFill>
+                  <pic:spPr>
+                    <a:xfrm>
+                      <a:off x="0" y="0"/>
+                      <a:ext cx="5274310" cy="382905"/>
+                    </a:xfrm>
+                    <a:prstGeom prst="rect">
+                      <a:avLst/>
+                    </a:prstGeom>
+                  </pic:spPr>
+                </pic:pic>
+              </a:graphicData>
+            </a:graphic>
+          </wp:anchor>
+        </w:drawing>
+      </w:r>
     </w:p>
     <w:p>
       <w:pPr>
@@ -7448,7 +7650,6 @@
           <w:szCs w:val="22"/>
         </w:rPr>
       </w:pPr>
-      <w:proofErr w:type="spellStart"/>
       <w:r>
         <w:rPr>
           <w:rFonts w:asciiTheme="majorHAnsi" w:eastAsiaTheme="majorEastAsia" w:hAnsiTheme="majorHAnsi" w:cstheme="majorBidi"/>
@@ -7456,17 +7657,7 @@
           <w:bCs/>
           <w:szCs w:val="22"/>
         </w:rPr>
-        <w:t>tf-idf</w:t>
-      </w:r>
-      <w:proofErr w:type="spellEnd"/>
-      <w:r>
-        <w:rPr>
-          <w:rFonts w:asciiTheme="majorHAnsi" w:eastAsiaTheme="majorEastAsia" w:hAnsiTheme="majorHAnsi" w:cstheme="majorBidi"/>
-          <w:b/>
-          <w:bCs/>
-          <w:szCs w:val="22"/>
-        </w:rPr>
-        <w:t xml:space="preserve"> weight based</w:t>
+        <w:t>tf-idf weight based</w:t>
       </w:r>
     </w:p>
     <w:p>
@@ -7514,19 +7705,8 @@
           <w:bCs/>
           <w:szCs w:val="22"/>
         </w:rPr>
-        <w:t xml:space="preserve">influence of </w:t>
-      </w:r>
-      <w:proofErr w:type="spellStart"/>
-      <w:r>
-        <w:rPr>
-          <w:rFonts w:asciiTheme="majorHAnsi" w:eastAsiaTheme="majorEastAsia" w:hAnsiTheme="majorHAnsi" w:cstheme="majorBidi"/>
-          <w:b/>
-          <w:bCs/>
-          <w:szCs w:val="22"/>
-        </w:rPr>
-        <w:t>ngrams</w:t>
-      </w:r>
-      <w:proofErr w:type="spellEnd"/>
+        <w:t>influence of ngrams</w:t>
+      </w:r>
     </w:p>
     <w:p>
       <w:pPr>
@@ -7686,7 +7866,6 @@
           <w:szCs w:val="22"/>
         </w:rPr>
       </w:pPr>
-      <w:proofErr w:type="spellStart"/>
       <w:r>
         <w:rPr>
           <w:rFonts w:asciiTheme="majorHAnsi" w:eastAsiaTheme="majorEastAsia" w:hAnsiTheme="majorHAnsi" w:cstheme="majorBidi"/>
@@ -7696,7 +7875,6 @@
         </w:rPr>
         <w:t>lda</w:t>
       </w:r>
-      <w:proofErr w:type="spellEnd"/>
     </w:p>
     <w:p>
       <w:pPr>
@@ -7712,7 +7890,6 @@
           <w:szCs w:val="22"/>
         </w:rPr>
       </w:pPr>
-      <w:proofErr w:type="spellStart"/>
       <w:r>
         <w:rPr>
           <w:rFonts w:asciiTheme="majorHAnsi" w:eastAsiaTheme="majorEastAsia" w:hAnsiTheme="majorHAnsi" w:cstheme="majorBidi"/>
@@ -7722,7 +7899,6 @@
         </w:rPr>
         <w:t>nmf</w:t>
       </w:r>
-      <w:proofErr w:type="spellEnd"/>
     </w:p>
     <w:p>
       <w:pPr>
@@ -7738,7 +7914,6 @@
           <w:szCs w:val="22"/>
         </w:rPr>
       </w:pPr>
-      <w:proofErr w:type="spellStart"/>
       <w:r>
         <w:rPr>
           <w:rFonts w:asciiTheme="majorHAnsi" w:eastAsiaTheme="majorEastAsia" w:hAnsiTheme="majorHAnsi" w:cstheme="majorBidi"/>
@@ -7748,7 +7923,6 @@
         </w:rPr>
         <w:t>svd</w:t>
       </w:r>
-      <w:proofErr w:type="spellEnd"/>
     </w:p>
     <w:p>
       <w:pPr>
@@ -7836,8 +8010,8 @@
       </w:r>
     </w:p>
     <w:sectPr>
-      <w:headerReference w:type="default" r:id="rId17"/>
-      <w:footerReference w:type="default" r:id="rId18"/>
+      <w:headerReference w:type="default" r:id="rId20"/>
+      <w:footerReference w:type="default" r:id="rId21"/>
       <w:pgSz w:w="11906" w:h="16838"/>
       <w:pgMar w:top="1440" w:right="1800" w:bottom="2552" w:left="1800" w:header="708" w:footer="1911" w:gutter="0"/>
       <w:pgNumType w:start="1"/>
@@ -12861,7 +13035,7 @@
 </file>
 
 <file path=customXml/itemProps1.xml><?xml version="1.0" encoding="utf-8"?>
-<ds:datastoreItem xmlns:ds="http://schemas.openxmlformats.org/officeDocument/2006/customXml" ds:itemID="{4618A8E6-3AC1-43AF-814D-973C9FAD877C}">
+<ds:datastoreItem xmlns:ds="http://schemas.openxmlformats.org/officeDocument/2006/customXml" ds:itemID="{789FF554-7630-4E62-9E20-7FFF83F4462F}">
   <ds:schemaRefs>
     <ds:schemaRef ds:uri="http://schemas.openxmlformats.org/officeDocument/2006/bibliography"/>
   </ds:schemaRefs>

</xml_diff>